<commit_message>
added outline and some information to thesis.docx
</commit_message>
<xml_diff>
--- a/Thesis.docx
+++ b/Thesis.docx
@@ -4,156 +4,408 @@
   <w:body>
     <w:p>
       <w:pPr>
-        <w:pStyle w:val="Title"/>
-        <w:jc w:val="center"/>
-      </w:pPr>
-      <w:r>
-        <w:t>UA Little Rock</w:t>
-      </w:r>
-    </w:p>
-    <w:p>
-      <w:pPr>
-        <w:pStyle w:val="Title"/>
-        <w:jc w:val="center"/>
-      </w:pPr>
-      <w:r>
-        <w:t>Master of Science in Information Science (MSIS)</w:t>
-      </w:r>
-    </w:p>
-    <w:p/>
-    <w:p>
-      <w:pPr>
-        <w:pStyle w:val="Title"/>
-        <w:jc w:val="center"/>
-      </w:pPr>
-      <w:r>
-        <w:t>Project Proposal Form</w:t>
-      </w:r>
-    </w:p>
-    <w:p/>
-    <w:p/>
-    <w:p>
-      <w:pPr>
-        <w:rPr>
-          <w:sz w:val="32"/>
-          <w:szCs w:val="32"/>
-        </w:rPr>
-      </w:pPr>
-      <w:r>
-        <w:rPr>
-          <w:sz w:val="32"/>
-          <w:szCs w:val="32"/>
-        </w:rPr>
-        <w:t>Student’s Name</w:t>
-      </w:r>
-      <w:r>
-        <w:rPr>
-          <w:sz w:val="32"/>
-          <w:szCs w:val="32"/>
-        </w:rPr>
-        <w:t xml:space="preserve"> _____________________________________________</w:t>
-      </w:r>
-    </w:p>
-    <w:p>
-      <w:pPr>
-        <w:rPr>
-          <w:sz w:val="32"/>
-          <w:szCs w:val="32"/>
-        </w:rPr>
-      </w:pPr>
-    </w:p>
-    <w:p>
-      <w:pPr>
-        <w:rPr>
-          <w:sz w:val="32"/>
-          <w:szCs w:val="32"/>
-        </w:rPr>
-      </w:pPr>
-      <w:r>
-        <w:rPr>
-          <w:sz w:val="32"/>
-          <w:szCs w:val="32"/>
-        </w:rPr>
-        <w:t>Tentative Title</w:t>
-      </w:r>
-    </w:p>
-    <w:p>
-      <w:pPr>
-        <w:rPr>
-          <w:sz w:val="32"/>
-          <w:szCs w:val="32"/>
-        </w:rPr>
-      </w:pPr>
-      <w:r>
-        <w:rPr>
-          <w:sz w:val="32"/>
-          <w:szCs w:val="32"/>
-        </w:rPr>
-        <w:t>____________________________________________________________________________________________________________________</w:t>
-      </w:r>
-    </w:p>
-    <w:p>
-      <w:pPr>
-        <w:rPr>
-          <w:sz w:val="32"/>
-          <w:szCs w:val="32"/>
-        </w:rPr>
-      </w:pPr>
-    </w:p>
-    <w:p>
-      <w:pPr>
-        <w:rPr>
-          <w:sz w:val="32"/>
-          <w:szCs w:val="32"/>
-        </w:rPr>
-      </w:pPr>
-      <w:r>
-        <w:rPr>
-          <w:sz w:val="32"/>
-          <w:szCs w:val="32"/>
-        </w:rPr>
-        <w:t>Name of Committee Member__________________________________</w:t>
-      </w:r>
-    </w:p>
-    <w:p>
-      <w:pPr>
-        <w:rPr>
-          <w:sz w:val="32"/>
-          <w:szCs w:val="32"/>
-        </w:rPr>
-      </w:pPr>
-      <w:r>
-        <w:rPr>
-          <w:sz w:val="32"/>
-          <w:szCs w:val="32"/>
-        </w:rPr>
-        <w:t>Signature of Committee Member, signifying approval of the proposal___________________________________________________</w:t>
-      </w:r>
-    </w:p>
-    <w:p>
-      <w:pPr>
-        <w:rPr>
-          <w:sz w:val="32"/>
-          <w:szCs w:val="32"/>
-        </w:rPr>
-      </w:pPr>
-    </w:p>
-    <w:p>
-      <w:pPr>
-        <w:rPr>
-          <w:sz w:val="32"/>
-          <w:szCs w:val="32"/>
-        </w:rPr>
-      </w:pPr>
-      <w:r>
-        <w:rPr>
-          <w:sz w:val="32"/>
-          <w:szCs w:val="32"/>
-        </w:rPr>
-        <w:t>Date of Signature____________________________________________</w:t>
+        <w:spacing w:line="360" w:lineRule="auto"/>
+        <w:rPr>
+          <w:sz w:val="24"/>
+          <w:szCs w:val="24"/>
+        </w:rPr>
+      </w:pPr>
+      <w:r>
+        <w:rPr>
+          <w:sz w:val="24"/>
+          <w:szCs w:val="24"/>
+        </w:rPr>
+        <w:t>Statement of Purpose</w:t>
+      </w:r>
+    </w:p>
+    <w:p>
+      <w:pPr>
+        <w:spacing w:line="360" w:lineRule="auto"/>
+        <w:rPr>
+          <w:sz w:val="24"/>
+          <w:szCs w:val="24"/>
+        </w:rPr>
+      </w:pPr>
+      <w:r>
+        <w:rPr>
+          <w:sz w:val="24"/>
+          <w:szCs w:val="24"/>
+        </w:rPr>
+        <w:t>After seeing the beginnings of the 2</w:t>
+      </w:r>
+      <w:r>
+        <w:rPr>
+          <w:sz w:val="24"/>
+          <w:szCs w:val="24"/>
+          <w:vertAlign w:val="superscript"/>
+        </w:rPr>
+        <w:t>nd</w:t>
+      </w:r>
+      <w:r>
+        <w:rPr>
+          <w:sz w:val="24"/>
+          <w:szCs w:val="24"/>
+        </w:rPr>
+        <w:t xml:space="preserve"> wave of Virtual Reality in conferences and talking with industry partners there was an obvious need for group collaboration virtual reality. We surveyed the current commodity projectors and screens. </w:t>
+      </w:r>
+    </w:p>
+    <w:p>
+      <w:pPr>
+        <w:spacing w:line="360" w:lineRule="auto"/>
+        <w:rPr>
+          <w:sz w:val="24"/>
+          <w:szCs w:val="24"/>
+        </w:rPr>
+      </w:pPr>
+    </w:p>
+    <w:p>
+      <w:pPr>
+        <w:spacing w:line="360" w:lineRule="auto"/>
+        <w:rPr>
+          <w:sz w:val="24"/>
+          <w:szCs w:val="24"/>
+        </w:rPr>
+      </w:pPr>
+      <w:r>
+        <w:rPr>
+          <w:sz w:val="24"/>
+          <w:szCs w:val="24"/>
+        </w:rPr>
+        <w:t>Research Goal</w:t>
+      </w:r>
+    </w:p>
+    <w:p>
+      <w:pPr>
+        <w:spacing w:line="360" w:lineRule="auto"/>
+        <w:rPr>
+          <w:sz w:val="24"/>
+          <w:szCs w:val="24"/>
+        </w:rPr>
+      </w:pPr>
+    </w:p>
+    <w:p>
+      <w:pPr>
+        <w:spacing w:line="360" w:lineRule="auto"/>
+        <w:rPr>
+          <w:sz w:val="24"/>
+          <w:szCs w:val="24"/>
+        </w:rPr>
+      </w:pPr>
+      <w:r>
+        <w:rPr>
+          <w:sz w:val="24"/>
+          <w:szCs w:val="24"/>
+        </w:rPr>
+        <w:t>Motivation</w:t>
+      </w:r>
+    </w:p>
+    <w:p>
+      <w:pPr>
+        <w:spacing w:line="360" w:lineRule="auto"/>
+        <w:rPr>
+          <w:sz w:val="24"/>
+          <w:szCs w:val="24"/>
+        </w:rPr>
+      </w:pPr>
+      <w:r>
+        <w:rPr>
+          <w:sz w:val="24"/>
+          <w:szCs w:val="24"/>
+        </w:rPr>
+        <w:t>The current software industry for VR is vast, fields such as medical, teaching, engineering, and gaming can all benefit. However, the current hardware industry is focused on developing headsets. Headsets are an easy platform to optimize cost and performance. Developers try to take advantage of this and apply HMDs to the entire problem space. However, while HMDs are great at single-user experiences, they tend to fail at delivering multi-user experiences</w:t>
+      </w:r>
+    </w:p>
+    <w:p>
+      <w:pPr>
+        <w:spacing w:line="360" w:lineRule="auto"/>
+        <w:rPr>
+          <w:sz w:val="24"/>
+          <w:szCs w:val="24"/>
+        </w:rPr>
+      </w:pPr>
+      <w:r>
+        <w:rPr>
+          <w:sz w:val="24"/>
+          <w:szCs w:val="24"/>
+        </w:rPr>
+        <w:t xml:space="preserve">The CAVE Virtual Environment is a VR device that allows a group to experience a shared Virtual Environment. By utilizing projection technology, the users do not have to wear a full HMD, only 3D glasses. </w:t>
+      </w:r>
+    </w:p>
+    <w:p>
+      <w:pPr>
+        <w:spacing w:line="360" w:lineRule="auto"/>
+        <w:rPr>
+          <w:sz w:val="24"/>
+          <w:szCs w:val="24"/>
+        </w:rPr>
+      </w:pPr>
+      <w:r>
+        <w:rPr>
+          <w:sz w:val="24"/>
+          <w:szCs w:val="24"/>
+        </w:rPr>
+        <w:t>However,</w:t>
+      </w:r>
+      <w:r>
+        <w:rPr>
+          <w:sz w:val="24"/>
+          <w:szCs w:val="24"/>
+        </w:rPr>
+        <w:t xml:space="preserve"> as HMDs became cheaper and cheaper, CAVEs maintained a high price </w:t>
+      </w:r>
+      <w:r>
+        <w:rPr>
+          <w:sz w:val="24"/>
+          <w:szCs w:val="24"/>
+        </w:rPr>
+        <w:t xml:space="preserve">due to the infrastructure, software, projectors, and screens required for the installation. </w:t>
+      </w:r>
+    </w:p>
+    <w:p>
+      <w:pPr>
+        <w:spacing w:line="360" w:lineRule="auto"/>
+        <w:rPr>
+          <w:sz w:val="24"/>
+          <w:szCs w:val="24"/>
+        </w:rPr>
+      </w:pPr>
+    </w:p>
+    <w:p>
+      <w:pPr>
+        <w:spacing w:line="360" w:lineRule="auto"/>
+        <w:rPr>
+          <w:sz w:val="24"/>
+          <w:szCs w:val="24"/>
+        </w:rPr>
+      </w:pPr>
+      <w:r>
+        <w:rPr>
+          <w:sz w:val="24"/>
+          <w:szCs w:val="24"/>
+        </w:rPr>
+        <w:t xml:space="preserve">Challenges </w:t>
+      </w:r>
+    </w:p>
+    <w:p>
+      <w:pPr>
+        <w:spacing w:line="360" w:lineRule="auto"/>
+        <w:rPr>
+          <w:sz w:val="24"/>
+          <w:szCs w:val="24"/>
+        </w:rPr>
+      </w:pPr>
+      <w:r>
+        <w:rPr>
+          <w:sz w:val="24"/>
+          <w:szCs w:val="24"/>
+        </w:rPr>
+        <w:tab/>
+        <w:t>Reducing Costs</w:t>
+      </w:r>
+    </w:p>
+    <w:p>
+      <w:pPr>
+        <w:spacing w:line="360" w:lineRule="auto"/>
+        <w:rPr>
+          <w:sz w:val="24"/>
+          <w:szCs w:val="24"/>
+        </w:rPr>
+      </w:pPr>
+    </w:p>
+    <w:p>
+      <w:pPr>
+        <w:spacing w:line="360" w:lineRule="auto"/>
+        <w:rPr>
+          <w:sz w:val="24"/>
+          <w:szCs w:val="24"/>
+        </w:rPr>
+      </w:pPr>
+      <w:r>
+        <w:rPr>
+          <w:sz w:val="24"/>
+          <w:szCs w:val="24"/>
+        </w:rPr>
+        <w:tab/>
+        <w:t>Ease of Setup</w:t>
+      </w:r>
+    </w:p>
+    <w:p>
+      <w:pPr>
+        <w:spacing w:line="360" w:lineRule="auto"/>
+        <w:rPr>
+          <w:sz w:val="24"/>
+          <w:szCs w:val="24"/>
+        </w:rPr>
+      </w:pPr>
+    </w:p>
+    <w:p>
+      <w:pPr>
+        <w:spacing w:line="360" w:lineRule="auto"/>
+        <w:rPr>
+          <w:sz w:val="24"/>
+          <w:szCs w:val="24"/>
+        </w:rPr>
+      </w:pPr>
+      <w:r>
+        <w:rPr>
+          <w:sz w:val="24"/>
+          <w:szCs w:val="24"/>
+        </w:rPr>
+        <w:lastRenderedPageBreak/>
+        <w:tab/>
+        <w:t>Ease of Development</w:t>
+      </w:r>
+    </w:p>
+    <w:p>
+      <w:pPr>
+        <w:spacing w:line="360" w:lineRule="auto"/>
+        <w:rPr>
+          <w:sz w:val="24"/>
+          <w:szCs w:val="24"/>
+        </w:rPr>
+      </w:pPr>
+    </w:p>
+    <w:p>
+      <w:pPr>
+        <w:spacing w:line="360" w:lineRule="auto"/>
+        <w:rPr>
+          <w:sz w:val="24"/>
+          <w:szCs w:val="24"/>
+        </w:rPr>
+      </w:pPr>
+      <w:r>
+        <w:rPr>
+          <w:sz w:val="24"/>
+          <w:szCs w:val="24"/>
+        </w:rPr>
+        <w:t>Thesis Overview</w:t>
+      </w:r>
+    </w:p>
+    <w:p>
+      <w:pPr>
+        <w:spacing w:line="360" w:lineRule="auto"/>
+        <w:rPr>
+          <w:sz w:val="24"/>
+          <w:szCs w:val="24"/>
+        </w:rPr>
+      </w:pPr>
+    </w:p>
+    <w:p>
+      <w:pPr>
+        <w:spacing w:line="360" w:lineRule="auto"/>
+        <w:rPr>
+          <w:sz w:val="24"/>
+          <w:szCs w:val="24"/>
+        </w:rPr>
+      </w:pPr>
+    </w:p>
+    <w:p>
+      <w:pPr>
+        <w:spacing w:line="360" w:lineRule="auto"/>
+        <w:rPr>
+          <w:sz w:val="24"/>
+          <w:szCs w:val="24"/>
+        </w:rPr>
+      </w:pPr>
+      <w:r>
+        <w:rPr>
+          <w:sz w:val="24"/>
+          <w:szCs w:val="24"/>
+        </w:rPr>
+        <w:t>Background Research</w:t>
+      </w:r>
+    </w:p>
+    <w:p>
+      <w:pPr>
+        <w:spacing w:line="360" w:lineRule="auto"/>
+        <w:rPr>
+          <w:sz w:val="24"/>
+          <w:szCs w:val="24"/>
+        </w:rPr>
+      </w:pPr>
+      <w:r>
+        <w:rPr>
+          <w:sz w:val="24"/>
+          <w:szCs w:val="24"/>
+        </w:rPr>
+        <w:tab/>
+        <w:t>Brief History of Virtual Reality</w:t>
+      </w:r>
+    </w:p>
+    <w:p>
+      <w:pPr>
+        <w:spacing w:line="360" w:lineRule="auto"/>
+        <w:rPr>
+          <w:sz w:val="24"/>
+          <w:szCs w:val="24"/>
+        </w:rPr>
+      </w:pPr>
+      <w:r>
+        <w:rPr>
+          <w:sz w:val="24"/>
+          <w:szCs w:val="24"/>
+        </w:rPr>
+        <w:tab/>
+        <w:t>CAVEs</w:t>
+      </w:r>
+    </w:p>
+    <w:p>
+      <w:pPr>
+        <w:spacing w:line="360" w:lineRule="auto"/>
+        <w:rPr>
+          <w:sz w:val="24"/>
+          <w:szCs w:val="24"/>
+        </w:rPr>
+      </w:pPr>
+      <w:r>
+        <w:rPr>
+          <w:sz w:val="24"/>
+          <w:szCs w:val="24"/>
+        </w:rPr>
+        <w:tab/>
       </w:r>
       <w:bookmarkStart w:id="0" w:name="_GoBack"/>
       <w:bookmarkEnd w:id="0"/>
+    </w:p>
+    <w:p>
+      <w:pPr>
+        <w:rPr>
+          <w:sz w:val="24"/>
+          <w:szCs w:val="24"/>
+        </w:rPr>
+      </w:pPr>
+      <w:r>
+        <w:rPr>
+          <w:sz w:val="24"/>
+          <w:szCs w:val="24"/>
+        </w:rPr>
+        <w:br w:type="page"/>
+      </w:r>
+      <w:r>
+        <w:rPr>
+          <w:sz w:val="24"/>
+          <w:szCs w:val="24"/>
+        </w:rPr>
+        <w:lastRenderedPageBreak/>
+        <w:tab/>
+      </w:r>
+      <w:r>
+        <w:rPr>
+          <w:sz w:val="24"/>
+          <w:szCs w:val="24"/>
+        </w:rPr>
+        <w:tab/>
+      </w:r>
+    </w:p>
+    <w:p>
+      <w:pPr>
+        <w:spacing w:line="360" w:lineRule="auto"/>
+        <w:rPr>
+          <w:sz w:val="24"/>
+          <w:szCs w:val="24"/>
+          <w:vertAlign w:val="subscript"/>
+        </w:rPr>
+      </w:pPr>
     </w:p>
     <w:sectPr>
       <w:pgSz w:w="12240" w:h="15840"/>
@@ -182,7 +434,7 @@
       </w:pPr>
     </w:pPrDefault>
   </w:docDefaults>
-  <w:latentStyles w:defLockedState="0" w:defUIPriority="99" w:defSemiHidden="0" w:defUnhideWhenUsed="0" w:defQFormat="0" w:count="375">
+  <w:latentStyles w:defLockedState="0" w:defUIPriority="99" w:defSemiHidden="0" w:defUnhideWhenUsed="0" w:defQFormat="0" w:count="376">
     <w:lsdException w:name="Normal" w:uiPriority="0" w:qFormat="1"/>
     <w:lsdException w:name="heading 1" w:uiPriority="9" w:qFormat="1"/>
     <w:lsdException w:name="heading 2" w:semiHidden="1" w:uiPriority="9" w:unhideWhenUsed="1" w:qFormat="1"/>
@@ -288,7 +540,6 @@
     <w:lsdException w:name="HTML Sample" w:semiHidden="1" w:unhideWhenUsed="1"/>
     <w:lsdException w:name="HTML Typewriter" w:semiHidden="1" w:unhideWhenUsed="1"/>
     <w:lsdException w:name="HTML Variable" w:semiHidden="1" w:unhideWhenUsed="1"/>
-    <w:lsdException w:name="Normal Table" w:semiHidden="1" w:unhideWhenUsed="1"/>
     <w:lsdException w:name="annotation subject" w:semiHidden="1" w:unhideWhenUsed="1"/>
     <w:lsdException w:name="No List" w:semiHidden="1" w:unhideWhenUsed="1"/>
     <w:lsdException w:name="Outline List 1" w:semiHidden="1" w:unhideWhenUsed="1"/>
@@ -335,10 +586,8 @@
     <w:lsdException w:name="Table Subtle 2" w:semiHidden="1" w:unhideWhenUsed="1"/>
     <w:lsdException w:name="Table Web 1" w:semiHidden="1" w:unhideWhenUsed="1"/>
     <w:lsdException w:name="Table Web 2" w:semiHidden="1" w:unhideWhenUsed="1"/>
-    <w:lsdException w:name="Table Web 3" w:semiHidden="1" w:unhideWhenUsed="1"/>
     <w:lsdException w:name="Balloon Text" w:semiHidden="1" w:unhideWhenUsed="1"/>
     <w:lsdException w:name="Table Grid" w:uiPriority="39"/>
-    <w:lsdException w:name="Table Theme" w:semiHidden="1" w:unhideWhenUsed="1"/>
     <w:lsdException w:name="Placeholder Text" w:semiHidden="1"/>
     <w:lsdException w:name="No Spacing" w:uiPriority="1" w:qFormat="1"/>
     <w:lsdException w:name="Light Shading" w:uiPriority="60"/>
@@ -558,6 +807,7 @@
     <w:lsdException w:name="Smart Hyperlink" w:semiHidden="1" w:unhideWhenUsed="1"/>
     <w:lsdException w:name="Hashtag" w:semiHidden="1" w:unhideWhenUsed="1"/>
     <w:lsdException w:name="Unresolved Mention" w:semiHidden="1" w:unhideWhenUsed="1"/>
+    <w:lsdException w:name="Smart Link" w:semiHidden="1" w:unhideWhenUsed="1"/>
   </w:latentStyles>
   <w:style w:type="paragraph" w:default="1" w:styleId="Normal">
     <w:name w:val="Normal"/>

</xml_diff>